<commit_message>
251 mean model sensitivity plots (#264)
* use SensitivityPlotSettings as settings if none specified

* plot sensitivty for up to settings$maximalParametersPerSensitivityPlot parameters

* replace plotFontSize with plotConfiguration

* update examples

* update example results

* document

* style

* style

* added xAxisFontSize and yAxisFontSize arguments to SensitivityPlotSettings

* update examples

* update example results

* style

* Update sensitivity-plot-settings.R

* document
</commit_message>
<xml_diff>
--- a/tests/dev/ex_03_pop9/Report.docx
+++ b/tests/dev/ex_03_pop9/Report.docx
@@ -2,23 +2,32 @@
 <file path=word/document.xml><?xml version="1.0" encoding="utf-8"?>
 <w:document xmlns:w="http://schemas.openxmlformats.org/wordprocessingml/2006/main" xmlns:m="http://schemas.openxmlformats.org/officeDocument/2006/math" xmlns:r="http://schemas.openxmlformats.org/officeDocument/2006/relationships" xmlns:o="urn:schemas-microsoft-com:office:office" xmlns:v="urn:schemas-microsoft-com:vml" xmlns:w10="urn:schemas-microsoft-com:office:word" xmlns:a="http://schemas.openxmlformats.org/drawingml/2006/main" xmlns:pic="http://schemas.openxmlformats.org/drawingml/2006/picture" xmlns:wp="http://schemas.openxmlformats.org/drawingml/2006/wordprocessingDrawing">
   <w:body>
-    <w:p>
-      <w:pPr>
-        <w:pStyle w:val="Compact"/>
-        <w:numPr>
-          <w:numId w:val="1001"/>
-          <w:ilvl w:val="0"/>
-        </w:numPr>
-      </w:pPr>
-      <w:hyperlink w:anchor="Xf1c3bed5509e2a506fffdebca3f72872f7f632f">
-        <w:r>
-          <w:rPr>
-            <w:rStyle w:val="Hyperlink"/>
-          </w:rPr>
-          <w:t xml:space="preserve">1. Sensitivity Analysis</w:t>
-        </w:r>
-      </w:hyperlink>
-    </w:p>
+    <w:sdt>
+      <w:sdtPr>
+        <w:docPartObj>
+          <w:docPartGallery w:val="Table of Contents"/>
+          <w:docPartUnique/>
+        </w:docPartObj>
+      </w:sdtPr>
+      <w:sdtContent>
+        <w:p>
+          <w:pPr>
+            <w:pStyle w:val="Inhaltsverzeichnisberschrift"/>
+          </w:pPr>
+          <w:r>
+            <w:t xml:space="preserve">Table of Contents</w:t>
+          </w:r>
+        </w:p>
+        <w:p>
+          <w:r>
+            <w:fldChar w:fldCharType="begin" w:dirty="true"/>
+            <w:instrText xml:space="preserve">TOC \o "1-3" \h \z \u</w:instrText>
+            <w:fldChar w:fldCharType="separate"/>
+            <w:fldChar w:fldCharType="end"/>
+          </w:r>
+        </w:p>
+      </w:sdtContent>
+    </w:sdt>
     <w:p>
       <w:pPr>
         <w:pStyle w:val="berschrift1"/>
@@ -39,7 +48,7 @@
         <w:pStyle w:val="FirstParagraph"/>
       </w:pPr>
       <w:r>
-        <w:t xml:space="preserve">Figure 1: Sensitivity of C_max of Organism|VenousBlood|Plasma|Raltegravir|Concentration for individuals at percentiles 0.25, 0.5, 0.75 in simulation sets</w:t>
+        <w:t xml:space="preserve">Figure 1: Sensitivity of C_max of op1 for individuals at percentiles 0.25, 0.5, 0.75 in simulation sets</w:t>
       </w:r>
       <w:r>
         <w:t xml:space="preserve"> </w:t>
@@ -114,7 +123,7 @@
         <w:pStyle w:val="Textkrper"/>
       </w:pPr>
       <w:r>
-        <w:t xml:space="preserve">Figure 2: Sensitivity of t_max of Organism|VenousBlood|Plasma|Raltegravir|Concentration for individuals at percentiles 0.25, 0.5, 0.75 in simulation sets</w:t>
+        <w:t xml:space="preserve">Figure 2: Sensitivity of t_max of op1 for individuals at percentiles 0.25, 0.5, 0.75 in simulation sets</w:t>
       </w:r>
       <w:r>
         <w:t xml:space="preserve"> </w:t>
@@ -189,7 +198,7 @@
         <w:pStyle w:val="Textkrper"/>
       </w:pPr>
       <w:r>
-        <w:t xml:space="preserve">Figure 3: Sensitivity of C_tEnd of Organism|VenousBlood|Plasma|Raltegravir|Concentration for individuals at percentiles 0.25, 0.5, 0.75 in simulation sets</w:t>
+        <w:t xml:space="preserve">Figure 3: Sensitivity of C_tEnd of op1 for individuals at percentiles 0.25, 0.5, 0.75 in simulation sets</w:t>
       </w:r>
       <w:r>
         <w:t xml:space="preserve"> </w:t>
@@ -264,7 +273,7 @@
         <w:pStyle w:val="Textkrper"/>
       </w:pPr>
       <w:r>
-        <w:t xml:space="preserve">Figure 4: Sensitivity of AUC_tEnd of Organism|VenousBlood|Plasma|Raltegravir|Concentration for individuals at percentiles 0.25, 0.5, 0.75 in simulation sets</w:t>
+        <w:t xml:space="preserve">Figure 4: Sensitivity of AUC_tEnd of op1 for individuals at percentiles 0.25, 0.5, 0.75 in simulation sets</w:t>
       </w:r>
       <w:r>
         <w:t xml:space="preserve"> </w:t>
@@ -339,7 +348,7 @@
         <w:pStyle w:val="Textkrper"/>
       </w:pPr>
       <w:r>
-        <w:t xml:space="preserve">Figure 5: Sensitivity of AUC_inf of Organism|VenousBlood|Plasma|Raltegravir|Concentration for individuals at percentiles 0.25, 0.5, 0.75 in simulation sets</w:t>
+        <w:t xml:space="preserve">Figure 5: Sensitivity of AUC_inf of op1 for individuals at percentiles 0.25, 0.5, 0.75 in simulation sets</w:t>
       </w:r>
       <w:r>
         <w:t xml:space="preserve"> </w:t>
@@ -414,7 +423,7 @@
         <w:pStyle w:val="Textkrper"/>
       </w:pPr>
       <w:r>
-        <w:t xml:space="preserve">Figure 6: Sensitivity of MRT of Organism|VenousBlood|Plasma|Raltegravir|Concentration for individuals at percentiles 0.25, 0.5, 0.75 in simulation sets</w:t>
+        <w:t xml:space="preserve">Figure 6: Sensitivity of MRT of op1 for individuals at percentiles 0.25, 0.5, 0.75 in simulation sets</w:t>
       </w:r>
       <w:r>
         <w:t xml:space="preserve"> </w:t>
@@ -489,7 +498,7 @@
         <w:pStyle w:val="Textkrper"/>
       </w:pPr>
       <w:r>
-        <w:t xml:space="preserve">Figure 7: Sensitivity of Thalf of Organism|VenousBlood|Plasma|Raltegravir|Concentration for individuals at percentiles 0.25, 0.5, 0.75 in simulation sets</w:t>
+        <w:t xml:space="preserve">Figure 7: Sensitivity of Thalf of op1 for individuals at percentiles 0.25, 0.5, 0.75 in simulation sets</w:t>
       </w:r>
       <w:r>
         <w:t xml:space="preserve"> </w:t>
@@ -564,7 +573,7 @@
         <w:pStyle w:val="Textkrper"/>
       </w:pPr>
       <w:r>
-        <w:t xml:space="preserve">Figure 8: Sensitivity of FractionAucLastToInf of Organism|VenousBlood|Plasma|Raltegravir|Concentration for individuals at percentiles 0.25, 0.5, 0.75 in simulation sets</w:t>
+        <w:t xml:space="preserve">Figure 8: Sensitivity of FractionAucLastToInf of op1 for individuals at percentiles 0.25, 0.5, 0.75 in simulation sets</w:t>
       </w:r>
       <w:r>
         <w:t xml:space="preserve"> </w:t>
@@ -639,7 +648,7 @@
         <w:pStyle w:val="Textkrper"/>
       </w:pPr>
       <w:r>
-        <w:t xml:space="preserve">Figure 9: Sensitivity of CL of Organism|VenousBlood|Plasma|Raltegravir|Concentration for individuals at percentiles 0.25, 0.5, 0.75 in simulation sets</w:t>
+        <w:t xml:space="preserve">Figure 9: Sensitivity of CL of op1 for individuals at percentiles 0.25, 0.5, 0.75 in simulation sets</w:t>
       </w:r>
       <w:r>
         <w:t xml:space="preserve"> </w:t>
@@ -714,7 +723,7 @@
         <w:pStyle w:val="Textkrper"/>
       </w:pPr>
       <w:r>
-        <w:t xml:space="preserve">Figure 10: Sensitivity of Vss of Organism|VenousBlood|Plasma|Raltegravir|Concentration for individuals at percentiles 0.25, 0.5, 0.75 in simulation sets</w:t>
+        <w:t xml:space="preserve">Figure 10: Sensitivity of Vss of op1 for individuals at percentiles 0.25, 0.5, 0.75 in simulation sets</w:t>
       </w:r>
       <w:r>
         <w:t xml:space="preserve"> </w:t>
@@ -789,7 +798,7 @@
         <w:pStyle w:val="Textkrper"/>
       </w:pPr>
       <w:r>
-        <w:t xml:space="preserve">Figure 11: Sensitivity of Vd of Organism|VenousBlood|Plasma|Raltegravir|Concentration for individuals at percentiles 0.25, 0.5, 0.75 in simulation sets</w:t>
+        <w:t xml:space="preserve">Figure 11: Sensitivity of Vd of op1 for individuals at percentiles 0.25, 0.5, 0.75 in simulation sets</w:t>
       </w:r>
       <w:r>
         <w:t xml:space="preserve"> </w:t>
@@ -864,7 +873,7 @@
         <w:pStyle w:val="Textkrper"/>
       </w:pPr>
       <w:r>
-        <w:t xml:space="preserve">Figure 12: Sensitivity of t_max of Organism|ArterialBlood|Plasma|Raltegravir|Concentration for individuals at percentiles 0.25, 0.5, 0.75 in simulation sets</w:t>
+        <w:t xml:space="preserve">Figure 12: Sensitivity of new_t_max of op2 for individuals at percentiles 0.25, 0.5, 0.75 in simulation sets</w:t>
       </w:r>
       <w:r>
         <w:t xml:space="preserve"> </w:t>
@@ -939,7 +948,7 @@
         <w:pStyle w:val="Textkrper"/>
       </w:pPr>
       <w:r>
-        <w:t xml:space="preserve">Figure 13: Sensitivity of AUC_tEnd of Organism|ArterialBlood|Plasma|Raltegravir|Concentration for individuals at percentiles 0.25, 0.5, 0.75 in simulation sets</w:t>
+        <w:t xml:space="preserve">Figure 13: Sensitivity of new_AUC_tEnd of op2 for individuals at percentiles 0.25, 0.5, 0.75 in simulation sets</w:t>
       </w:r>
       <w:r>
         <w:t xml:space="preserve"> </w:t>
@@ -1014,7 +1023,7 @@
         <w:pStyle w:val="Textkrper"/>
       </w:pPr>
       <w:r>
-        <w:t xml:space="preserve">Figure 14: Sensitivity of C_max of Organism|Lung|Interstitial|Raltegravir|Concentration for individuals at percentiles 0.25, 0.5, 0.75 in simulation sets</w:t>
+        <w:t xml:space="preserve">Figure 14: Sensitivity of new_C_max of op3 for individuals at percentiles 0.25, 0.5, 0.75 in simulation sets</w:t>
       </w:r>
       <w:r>
         <w:t xml:space="preserve"> </w:t>
@@ -1104,7 +1113,7 @@
         <w:pStyle w:val="Textkrper"/>
       </w:pPr>
       <w:r>
-        <w:t xml:space="preserve">Figure 15: Sensitivity of MRT of Organism|Lung|Interstitial|Raltegravir|Concentration for individuals at percentiles 0.25, 0.5, 0.75 in simulation sets</w:t>
+        <w:t xml:space="preserve">Figure 15: Sensitivity of new_MRT of op3 for individuals at percentiles 0.25, 0.5, 0.75 in simulation sets</w:t>
       </w:r>
       <w:r>
         <w:t xml:space="preserve"> </w:t>
@@ -1471,117 +1480,11 @@
       </w:pPr>
     </w:lvl>
   </w:abstractNum>
-  <w:abstractNum w:abstractNumId="991">
-    <w:nsid w:val="ea454b4c"/>
-    <w:multiLevelType w:val="multilevel"/>
-    <w:lvl w:ilvl="0">
-      <w:numFmt w:val="bullet"/>
-      <w:lvlText w:val="•"/>
-      <w:lvlJc w:val="left"/>
-      <w:pPr>
-        <w:tabs>
-          <w:tab w:val="num" w:pos="0"/>
-        </w:tabs>
-        <w:ind w:left="480" w:hanging="480"/>
-      </w:pPr>
-    </w:lvl>
-    <w:lvl w:ilvl="1">
-      <w:numFmt w:val="bullet"/>
-      <w:lvlText w:val="–"/>
-      <w:lvlJc w:val="left"/>
-      <w:pPr>
-        <w:tabs>
-          <w:tab w:val="num" w:pos="720"/>
-        </w:tabs>
-        <w:ind w:left="1200" w:hanging="480"/>
-      </w:pPr>
-    </w:lvl>
-    <w:lvl w:ilvl="2">
-      <w:numFmt w:val="bullet"/>
-      <w:lvlText w:val="•"/>
-      <w:lvlJc w:val="left"/>
-      <w:pPr>
-        <w:tabs>
-          <w:tab w:val="num" w:pos="1440"/>
-        </w:tabs>
-        <w:ind w:left="1920" w:hanging="480"/>
-      </w:pPr>
-    </w:lvl>
-    <w:lvl w:ilvl="3">
-      <w:numFmt w:val="bullet"/>
-      <w:lvlText w:val="–"/>
-      <w:lvlJc w:val="left"/>
-      <w:pPr>
-        <w:tabs>
-          <w:tab w:val="num" w:pos="2160"/>
-        </w:tabs>
-        <w:ind w:left="2640" w:hanging="480"/>
-      </w:pPr>
-    </w:lvl>
-    <w:lvl w:ilvl="4">
-      <w:numFmt w:val="bullet"/>
-      <w:lvlText w:val="•"/>
-      <w:lvlJc w:val="left"/>
-      <w:pPr>
-        <w:tabs>
-          <w:tab w:val="num" w:pos="2880"/>
-        </w:tabs>
-        <w:ind w:left="3360" w:hanging="480"/>
-      </w:pPr>
-    </w:lvl>
-    <w:lvl w:ilvl="5">
-      <w:numFmt w:val="bullet"/>
-      <w:lvlText w:val="–"/>
-      <w:lvlJc w:val="left"/>
-      <w:pPr>
-        <w:tabs>
-          <w:tab w:val="num" w:pos="3600"/>
-        </w:tabs>
-        <w:ind w:left="4080" w:hanging="480"/>
-      </w:pPr>
-    </w:lvl>
-    <w:lvl w:ilvl="6">
-      <w:numFmt w:val="bullet"/>
-      <w:lvlText w:val="•"/>
-      <w:lvlJc w:val="left"/>
-      <w:pPr>
-        <w:tabs>
-          <w:tab w:val="num" w:pos="4320"/>
-        </w:tabs>
-        <w:ind w:left="4800" w:hanging="480"/>
-      </w:pPr>
-    </w:lvl>
-    <w:lvl w:ilvl="7">
-      <w:numFmt w:val="bullet"/>
-      <w:lvlText w:val="–"/>
-      <w:lvlJc w:val="left"/>
-      <w:pPr>
-        <w:tabs>
-          <w:tab w:val="num" w:pos="5040"/>
-        </w:tabs>
-        <w:ind w:left="5520" w:hanging="480"/>
-      </w:pPr>
-    </w:lvl>
-    <w:lvl w:ilvl="8">
-      <w:numFmt w:val="bullet"/>
-      <w:lvlText w:val="•"/>
-      <w:lvlJc w:val="left"/>
-      <w:pPr>
-        <w:tabs>
-          <w:tab w:val="num" w:pos="5760"/>
-        </w:tabs>
-        <w:ind w:left="6240" w:hanging="480"/>
-      </w:pPr>
-    </w:lvl>
-  </w:abstractNum>
   <w:num w:numId="1">
     <w:abstractNumId w:val="0"/>
   </w:num>
   <w:num w:numId="1000">
     <w:abstractNumId w:val="990"/>
-  </w:num>
-  <w:num w:numId="1001">
-    <w:abstractNumId w:val="991"/>
   </w:num>
 </w:numbering>
 </file>

</xml_diff>